<commit_message>
plate randomiser finished and plan for second experiment typed up
</commit_message>
<xml_diff>
--- a/senstivity_test/growth_assay_method/insecticide_sens_higher_conc.docx
+++ b/senstivity_test/growth_assay_method/insecticide_sens_higher_conc.docx
@@ -122,7 +122,13 @@
         <w:t>the</w:t>
       </w:r>
       <w:r>
-        <w:t xml:space="preserve"> active ingredient itself. Furthermore, </w:t>
+        <w:t xml:space="preserve"> active ingredient</w:t>
+      </w:r>
+      <w:r>
+        <w:t>s</w:t>
+      </w:r>
+      <w:r>
+        <w:t xml:space="preserve">. Furthermore, </w:t>
       </w:r>
       <w:r>
         <w:t>confirming</w:t>
@@ -150,7 +156,13 @@
         <w:spacing w:line="360" w:lineRule="auto"/>
       </w:pPr>
       <w:r>
-        <w:t xml:space="preserve">The main criticism of this experiment is the relevance to field settings due to the high concentrations used. </w:t>
+        <w:t xml:space="preserve">The main criticism of this experiment is </w:t>
+      </w:r>
+      <w:r>
+        <w:t xml:space="preserve">its </w:t>
+      </w:r>
+      <w:r>
+        <w:t xml:space="preserve">relevance to field settings due to the high concentrations used. </w:t>
       </w:r>
       <w:r>
         <w:t>In a recent paper, 350-2800 ppm was stated as the range for soil application of imidacloprid in agricultural settings</w:t>
@@ -192,11 +204,9 @@
       <w:r>
         <w:t xml:space="preserve">The highest </w:t>
       </w:r>
-      <w:proofErr w:type="gramStart"/>
-      <w:r>
-        <w:t>field based</w:t>
-      </w:r>
-      <w:proofErr w:type="gramEnd"/>
+      <w:r>
+        <w:t>field-based</w:t>
+      </w:r>
       <w:r>
         <w:t xml:space="preserve"> soil </w:t>
       </w:r>
@@ -361,7 +371,7 @@
         <w:fldChar w:fldCharType="begin" w:fldLock="1"/>
       </w:r>
       <w:r>
-        <w:instrText>ADDIN CSL_CITATION {"citationItems":[{"id":"ITEM-1","itemData":{"DOI":"10.1016/S0014-5793(04)00046-8","ISSN":"00145793","PMID":"14960317","abstract":"The yeast ATP-binding cassette transporter Pdr5p mediates pleiotropic drug resistance (PDR) by effluxing a variety of xenobiotics. Immunoblotting demonstrates that Pdr5p levels are high in the logarithmic growth phase, while its levels decrease sharply when cells exit exponential growth. Here, we show that PDR5 promoter activity is dramatically reduced when cells stop growing due to a limitation of glucose or nitrogen or when they approach stationary phase. Interestingly, Pdr3p, a major transcriptional regulator of PDR5, shows the same regulatory pattern. Feeding glucose to starved cells rapidly re-induces both PDR5 and PDR3 transcription. Importantly, diminished Pdr5p levels, as present after starvation, are rapidly restored in response to xenobiotic challenges that activate the transcription factors Pdr1p and Pdr3p. Our data indicate a role for yeast Pdr5p in cellular detoxification during exponential growth. © 2004 Federation of European Biochemical Societies. Published by Elsevier B.V. All rights reserved.","author":[{"dropping-particle":"","family":"Mamnun","given":"Yasmine M.","non-dropping-particle":"","parse-names":false,"suffix":""},{"dropping-particle":"","family":"Schüller","given":"Christoph","non-dropping-particle":"","parse-names":false,"suffix":""},{"dropping-particle":"","family":"Kuchler","given":"Karl","non-dropping-particle":"","parse-names":false,"suffix":""}],"container-title":"FEBS Letters","id":"ITEM-1","issue":"1-3","issued":{"date-parts":[["2004"]]},"page":"111-117","title":"Expression regulation of the yeast PDR5 ATP-binding cassette (ABC) transporter suggests a role in cellular detoxification during the exponential growth phase","type":"article-journal","volume":"559"},"uris":["http://www.mendeley.com/documents/?uuid=c9fcb189-5557-4789-b0c1-a3c3c266da90"]}],"mendeley":{"formattedCitation":"&lt;sup&gt;6&lt;/sup&gt;","plainTextFormattedCitation":"6"},"properties":{"noteIndex":0},"schema":"https://github.com/citation-style-language/schema/raw/master/csl-citation.json"}</w:instrText>
+        <w:instrText>ADDIN CSL_CITATION {"citationItems":[{"id":"ITEM-1","itemData":{"DOI":"10.1016/S0014-5793(04)00046-8","ISSN":"00145793","PMID":"14960317","abstract":"The yeast ATP-binding cassette transporter Pdr5p mediates pleiotropic drug resistance (PDR) by effluxing a variety of xenobiotics. Immunoblotting demonstrates that Pdr5p levels are high in the logarithmic growth phase, while its levels decrease sharply when cells exit exponential growth. Here, we show that PDR5 promoter activity is dramatically reduced when cells stop growing due to a limitation of glucose or nitrogen or when they approach stationary phase. Interestingly, Pdr3p, a major transcriptional regulator of PDR5, shows the same regulatory pattern. Feeding glucose to starved cells rapidly re-induces both PDR5 and PDR3 transcription. Importantly, diminished Pdr5p levels, as present after starvation, are rapidly restored in response to xenobiotic challenges that activate the transcription factors Pdr1p and Pdr3p. Our data indicate a role for yeast Pdr5p in cellular detoxification during exponential growth. © 2004 Federation of European Biochemical Societies. Published by Elsevier B.V. All rights reserved.","author":[{"dropping-particle":"","family":"Mamnun","given":"Yasmine M.","non-dropping-particle":"","parse-names":false,"suffix":""},{"dropping-particle":"","family":"Schüller","given":"Christoph","non-dropping-particle":"","parse-names":false,"suffix":""},{"dropping-particle":"","family":"Kuchler","given":"Karl","non-dropping-particle":"","parse-names":false,"suffix":""}],"container-title":"FEBS Letters","id":"ITEM-1","issue":"1-3","issued":{"date-parts":[["2004"]]},"page":"111-117","title":"Expression regulation of the yeast PDR5 ATP-binding cassette (ABC) transporter suggests a role in cellular detoxification during the exponential growth phase","type":"article-journal","volume":"559"},"uris":["http://www.mendeley.com/documents/?uuid=c9fcb189-5557-4789-b0c1-a3c3c266da90"]}],"mendeley":{"formattedCitation":"&lt;sup&gt;6&lt;/sup&gt;","plainTextFormattedCitation":"6","previouslyFormattedCitation":"&lt;sup&gt;6&lt;/sup&gt;"},"properties":{"noteIndex":0},"schema":"https://github.com/citation-style-language/schema/raw/master/csl-citation.json"}</w:instrText>
       </w:r>
       <w:r>
         <w:fldChar w:fldCharType="separate"/>
@@ -380,13 +390,13 @@
         <w:t xml:space="preserve">. </w:t>
       </w:r>
       <w:r>
-        <w:t>Due to these effective detoxification mechanisms, the intracellular concentration</w:t>
-      </w:r>
-      <w:r>
-        <w:t>s</w:t>
-      </w:r>
-      <w:r>
-        <w:t xml:space="preserve"> of the insecticides tested is likely to be much lower than in the</w:t>
+        <w:t xml:space="preserve">Due to these effective detoxification mechanisms, intracellular </w:t>
+      </w:r>
+      <w:r>
+        <w:t>insecticide concentrations are</w:t>
+      </w:r>
+      <w:r>
+        <w:t xml:space="preserve"> likely much lower than in the</w:t>
       </w:r>
       <w:r>
         <w:t xml:space="preserve"> surrounding </w:t>
@@ -1245,6 +1255,11 @@
     <w:p>
       <w:pPr>
         <w:spacing w:line="360" w:lineRule="auto"/>
+      </w:pPr>
+    </w:p>
+    <w:p>
+      <w:pPr>
+        <w:spacing w:line="360" w:lineRule="auto"/>
         <w:rPr>
           <w:u w:val="single"/>
         </w:rPr>
@@ -1334,6 +1349,7 @@
           <w:b/>
           <w:bCs/>
         </w:rPr>
+        <w:lastRenderedPageBreak/>
         <w:t>100ml H2O</w:t>
       </w:r>
     </w:p>
@@ -1350,7 +1366,6 @@
           <w:b/>
           <w:bCs/>
         </w:rPr>
-        <w:lastRenderedPageBreak/>
         <w:t>Once mixed autoclave</w:t>
       </w:r>
     </w:p>
@@ -1397,6 +1412,11 @@
     <w:p>
       <w:pPr>
         <w:spacing w:line="360" w:lineRule="auto"/>
+      </w:pPr>
+    </w:p>
+    <w:p>
+      <w:pPr>
+        <w:spacing w:line="360" w:lineRule="auto"/>
         <w:rPr>
           <w:u w:val="single"/>
         </w:rPr>
@@ -1421,10 +1441,7 @@
       </w:r>
       <w:proofErr w:type="spellEnd"/>
       <w:r>
-        <w:t xml:space="preserve"> spectrophotometer. </w:t>
-      </w:r>
-      <w:r>
-        <w:t>The stock wild-type yeast strain, BY4741, is stored as colonies on agar plates at 4</w:t>
+        <w:t xml:space="preserve"> spectrophotometer. The stock wild-type yeast strain, BY4741, is stored as colonies on agar plates at 4</w:t>
       </w:r>
       <w:r>
         <w:rPr>
@@ -1494,10 +1511,7 @@
         <w:t xml:space="preserve">). </w:t>
       </w:r>
       <w:r>
-        <w:t xml:space="preserve">By the following morning, I expect that one of the serial dilutions will be in log phase (between 0.4-0.6 OD) (x125). Use log phase overnight culture for subsequent experiments. </w:t>
-      </w:r>
-      <w:r>
-        <w:t>To increase cover also perform x10, x20, x50, x75 and x100</w:t>
+        <w:t>By the following morning, I expect that one of the serial dilutions will be in log phase (between 0.4-0.6 OD) (x125). Use log phase overnight culture for subsequent experiments. To increase cover also perform x10, x20, x50, x75 and x100</w:t>
       </w:r>
       <w:r>
         <w:t xml:space="preserve"> dilutions</w:t>
@@ -1511,6 +1525,13 @@
       <w:r>
         <w:t xml:space="preserve"> then the experiment has to start again. </w:t>
       </w:r>
+      <w:r>
+        <w:rPr>
+          <w:b/>
+          <w:bCs/>
+        </w:rPr>
+        <w:t>Label each tube with dilution factor and date</w:t>
+      </w:r>
     </w:p>
     <w:p>
       <w:pPr>
@@ -1537,11 +1558,6 @@
       <w:pPr>
         <w:spacing w:line="360" w:lineRule="auto"/>
       </w:pPr>
-    </w:p>
-    <w:p>
-      <w:pPr>
-        <w:spacing w:line="360" w:lineRule="auto"/>
-      </w:pPr>
       <w:r>
         <w:t>x10 = 2.5ml media + 2.5ml x5</w:t>
       </w:r>
@@ -1566,11 +1582,6 @@
       <w:pPr>
         <w:spacing w:line="360" w:lineRule="auto"/>
       </w:pPr>
-    </w:p>
-    <w:p>
-      <w:pPr>
-        <w:spacing w:line="360" w:lineRule="auto"/>
-      </w:pPr>
       <w:r>
         <w:t>x50 = 2.5ml media + 2.5ml x25</w:t>
       </w:r>
@@ -1615,6 +1626,7 @@
     <w:p>
       <w:pPr>
         <w:spacing w:line="360" w:lineRule="auto"/>
+        <w:ind w:left="720" w:hanging="720"/>
       </w:pPr>
     </w:p>
     <w:p>
@@ -1628,7 +1640,6 @@
         <w:rPr>
           <w:u w:val="single"/>
         </w:rPr>
-        <w:lastRenderedPageBreak/>
         <w:t>Insecticide Assay</w:t>
       </w:r>
     </w:p>
@@ -1721,22 +1732,7 @@
         </w:numPr>
       </w:pPr>
       <w:r>
-        <w:t>2</w:t>
-      </w:r>
-      <w:r>
-        <w:t xml:space="preserve">% final </w:t>
-      </w:r>
-      <w:r>
-        <w:t xml:space="preserve">DMSO </w:t>
-      </w:r>
-      <w:r>
-        <w:t xml:space="preserve">concentration for </w:t>
-      </w:r>
-      <w:r>
-        <w:t>all wells</w:t>
-      </w:r>
-      <w:r>
-        <w:t>.</w:t>
+        <w:t>2% final DMSO concentration for all wells.</w:t>
       </w:r>
     </w:p>
     <w:p>
@@ -1809,7 +1805,13 @@
         </w:numPr>
       </w:pPr>
       <w:r>
-        <w:t xml:space="preserve">Use a heated Eppendorf block when creating stock solutions to combat solubility issue with Thiacloprid. Add the media, allow to heat up then add the stock solution. Hopefully will prevent precipitation. </w:t>
+        <w:t xml:space="preserve">Use a heated Eppendorf block when creating stock solutions to combat solubility issue with Thiacloprid. Add the media, allow to heat up then add the </w:t>
+      </w:r>
+      <w:r>
+        <w:t xml:space="preserve">master </w:t>
+      </w:r>
+      <w:r>
+        <w:t xml:space="preserve">stock solution. Hopefully will prevent precipitation. </w:t>
       </w:r>
     </w:p>
     <w:p>
@@ -1828,11 +1830,9 @@
       <w:r>
         <w:t xml:space="preserve">Slide master stocks down the side of the </w:t>
       </w:r>
-      <w:proofErr w:type="spellStart"/>
-      <w:r>
-        <w:t>eppendorf</w:t>
-      </w:r>
-      <w:proofErr w:type="spellEnd"/>
+      <w:r>
+        <w:t>Eppendorf (should do this anyway)</w:t>
+      </w:r>
       <w:r>
         <w:t xml:space="preserve">. Aids dissolution. </w:t>
       </w:r>
@@ -1892,7 +1892,13 @@
         <w:t xml:space="preserve">C </w:t>
       </w:r>
       <w:r>
-        <w:t xml:space="preserve">(Eppendorf block) </w:t>
+        <w:t>(</w:t>
+      </w:r>
+      <w:r>
+        <w:t>incubator</w:t>
+      </w:r>
+      <w:r>
+        <w:t xml:space="preserve">) </w:t>
       </w:r>
       <w:r>
         <w:t xml:space="preserve">before making working solutions. </w:t>
@@ -1951,11 +1957,7 @@
         <w:t>.</w:t>
       </w:r>
     </w:p>
-    <w:p>
-      <w:pPr>
-        <w:pStyle w:val="ListParagraph"/>
-      </w:pPr>
-    </w:p>
+    <w:p/>
     <w:p>
       <w:pPr>
         <w:pStyle w:val="ListParagraph"/>
@@ -1965,24 +1967,13 @@
         </w:numPr>
       </w:pPr>
       <w:r>
-        <w:t xml:space="preserve">When adding master mix, slide down edge of Eppendorf. Aids dissolving. </w:t>
-      </w:r>
-    </w:p>
-    <w:p>
-      <w:pPr>
-        <w:pStyle w:val="ListParagraph"/>
-      </w:pPr>
-    </w:p>
-    <w:p>
-      <w:pPr>
-        <w:pStyle w:val="ListParagraph"/>
-        <w:numPr>
-          <w:ilvl w:val="0"/>
-          <w:numId w:val="3"/>
-        </w:numPr>
-      </w:pPr>
-      <w:r>
-        <w:t xml:space="preserve">When collecting results, check 3 random wells for contamination. </w:t>
+        <w:t>When collecting results, check 3 random wells for contamination</w:t>
+      </w:r>
+      <w:r>
+        <w:t xml:space="preserve"> (microscope in Thorpe lab)</w:t>
+      </w:r>
+      <w:r>
+        <w:t xml:space="preserve">. </w:t>
       </w:r>
       <w:r>
         <w:t xml:space="preserve">Blanks also show this but better to be safe. </w:t>
@@ -2017,11 +2008,18 @@
           <w:u w:val="single"/>
         </w:rPr>
       </w:pPr>
-      <w:r>
+    </w:p>
+    <w:p>
+      <w:pPr>
+        <w:spacing w:line="360" w:lineRule="auto"/>
         <w:rPr>
           <w:u w:val="single"/>
         </w:rPr>
-        <w:lastRenderedPageBreak/>
+      </w:pPr>
+      <w:r>
+        <w:rPr>
+          <w:u w:val="single"/>
+        </w:rPr>
         <w:t>Plate Design</w:t>
       </w:r>
     </w:p>
@@ -2032,6 +2030,11 @@
       <w:r>
         <w:t xml:space="preserve">Each row on the plate will be assigned a treatment (or blanks). The row allocation will be randomised so the treatments can’t be allocated to the same row twice on different days. Within a row there will be two replicates from each of the six concentrations per day (10 replicates in total). These will be randomised. </w:t>
       </w:r>
+    </w:p>
+    <w:p>
+      <w:pPr>
+        <w:spacing w:line="360" w:lineRule="auto"/>
+      </w:pPr>
     </w:p>
     <w:p>
       <w:pPr>
@@ -2363,13 +2366,7 @@
         <w:spacing w:line="360" w:lineRule="auto"/>
       </w:pPr>
       <w:r>
-        <w:t>1</w:t>
-      </w:r>
-      <w:r>
-        <w:t>60</w:t>
-      </w:r>
-      <w:r>
-        <w:t>µl media + 40µl yeast stock</w:t>
+        <w:t>160µl media + 40µl yeast stock</w:t>
       </w:r>
     </w:p>
     <w:p>
@@ -2419,17 +2416,498 @@
     <w:p>
       <w:pPr>
         <w:spacing w:line="360" w:lineRule="auto"/>
-      </w:pPr>
-    </w:p>
-    <w:p>
-      <w:pPr>
-        <w:spacing w:line="360" w:lineRule="auto"/>
-      </w:pPr>
-    </w:p>
-    <w:p>
-      <w:pPr>
-        <w:spacing w:line="360" w:lineRule="auto"/>
-      </w:pPr>
+        <w:rPr>
+          <w:u w:val="single"/>
+        </w:rPr>
+      </w:pPr>
+      <w:r>
+        <w:rPr>
+          <w:u w:val="single"/>
+        </w:rPr>
+        <w:lastRenderedPageBreak/>
+        <w:t>Correct Pipetting Technique</w:t>
+      </w:r>
+    </w:p>
+    <w:p>
+      <w:pPr>
+        <w:pStyle w:val="ListParagraph"/>
+        <w:numPr>
+          <w:ilvl w:val="0"/>
+          <w:numId w:val="7"/>
+        </w:numPr>
+        <w:spacing w:line="360" w:lineRule="auto"/>
+      </w:pPr>
+      <w:r>
+        <w:t xml:space="preserve">Aspiration </w:t>
+      </w:r>
+    </w:p>
+    <w:p>
+      <w:pPr>
+        <w:pStyle w:val="ListParagraph"/>
+        <w:numPr>
+          <w:ilvl w:val="1"/>
+          <w:numId w:val="7"/>
+        </w:numPr>
+        <w:spacing w:line="360" w:lineRule="auto"/>
+      </w:pPr>
+      <w:r>
+        <w:t>Attach tip</w:t>
+      </w:r>
+      <w:r>
+        <w:t>.</w:t>
+      </w:r>
+    </w:p>
+    <w:p>
+      <w:pPr>
+        <w:pStyle w:val="ListParagraph"/>
+        <w:numPr>
+          <w:ilvl w:val="1"/>
+          <w:numId w:val="7"/>
+        </w:numPr>
+        <w:spacing w:line="360" w:lineRule="auto"/>
+      </w:pPr>
+      <w:r>
+        <w:t>Press down to first setting</w:t>
+      </w:r>
+      <w:r>
+        <w:t>.</w:t>
+      </w:r>
+    </w:p>
+    <w:p>
+      <w:pPr>
+        <w:pStyle w:val="ListParagraph"/>
+        <w:numPr>
+          <w:ilvl w:val="1"/>
+          <w:numId w:val="7"/>
+        </w:numPr>
+        <w:spacing w:line="360" w:lineRule="auto"/>
+      </w:pPr>
+      <w:r>
+        <w:t>Keeping the pipette vertical, i</w:t>
+      </w:r>
+      <w:r>
+        <w:t xml:space="preserve">nsert tip into fluid </w:t>
+      </w:r>
+      <w:r>
+        <w:t xml:space="preserve">just </w:t>
+      </w:r>
+      <w:r>
+        <w:t xml:space="preserve">enough to be submerged but no more. Pre-wet tip 2-3 times. Eject fluid onto side of Eppendorf at 25-40° angle. </w:t>
+      </w:r>
+    </w:p>
+    <w:p>
+      <w:pPr>
+        <w:pStyle w:val="ListParagraph"/>
+        <w:numPr>
+          <w:ilvl w:val="1"/>
+          <w:numId w:val="7"/>
+        </w:numPr>
+        <w:spacing w:line="360" w:lineRule="auto"/>
+      </w:pPr>
+      <w:r>
+        <w:t>Press down to first setting, insert vertical tip and aspirate sample fluid.</w:t>
+      </w:r>
+    </w:p>
+    <w:p>
+      <w:pPr>
+        <w:pStyle w:val="ListParagraph"/>
+        <w:numPr>
+          <w:ilvl w:val="0"/>
+          <w:numId w:val="7"/>
+        </w:numPr>
+        <w:spacing w:line="360" w:lineRule="auto"/>
+      </w:pPr>
+      <w:r>
+        <w:t>Dispensing</w:t>
+      </w:r>
+    </w:p>
+    <w:p>
+      <w:pPr>
+        <w:pStyle w:val="ListParagraph"/>
+        <w:numPr>
+          <w:ilvl w:val="1"/>
+          <w:numId w:val="7"/>
+        </w:numPr>
+        <w:spacing w:line="360" w:lineRule="auto"/>
+      </w:pPr>
+      <w:r>
+        <w:t xml:space="preserve">Angle pipette at 20-45°, place tip on vessel wall and press down to first setting, then second setting. </w:t>
+      </w:r>
+    </w:p>
+    <w:p>
+      <w:pPr>
+        <w:pStyle w:val="ListParagraph"/>
+        <w:numPr>
+          <w:ilvl w:val="1"/>
+          <w:numId w:val="7"/>
+        </w:numPr>
+        <w:spacing w:line="360" w:lineRule="auto"/>
+      </w:pPr>
+      <w:r>
+        <w:t>Eject tip.</w:t>
+      </w:r>
+    </w:p>
+    <w:p>
+      <w:pPr>
+        <w:spacing w:line="360" w:lineRule="auto"/>
+      </w:pPr>
+    </w:p>
+    <w:p>
+      <w:pPr>
+        <w:spacing w:line="360" w:lineRule="auto"/>
+        <w:rPr>
+          <w:u w:val="single"/>
+        </w:rPr>
+      </w:pPr>
+      <w:r>
+        <w:rPr>
+          <w:u w:val="single"/>
+        </w:rPr>
+        <w:t>References</w:t>
+      </w:r>
+    </w:p>
+    <w:p>
+      <w:pPr>
+        <w:widowControl w:val="0"/>
+        <w:autoSpaceDE w:val="0"/>
+        <w:autoSpaceDN w:val="0"/>
+        <w:adjustRightInd w:val="0"/>
+        <w:spacing w:line="360" w:lineRule="auto"/>
+        <w:ind w:left="640" w:hanging="640"/>
+        <w:rPr>
+          <w:rFonts w:ascii="Calibri" w:hAnsi="Calibri" w:cs="Calibri"/>
+          <w:noProof/>
+          <w:sz w:val="20"/>
+          <w:szCs w:val="20"/>
+        </w:rPr>
+      </w:pPr>
+      <w:r>
+        <w:rPr>
+          <w:sz w:val="20"/>
+          <w:szCs w:val="20"/>
+        </w:rPr>
+        <w:fldChar w:fldCharType="begin" w:fldLock="1"/>
+      </w:r>
+      <w:r>
+        <w:rPr>
+          <w:sz w:val="20"/>
+          <w:szCs w:val="20"/>
+        </w:rPr>
+        <w:instrText xml:space="preserve">ADDIN Mendeley Bibliography CSL_BIBLIOGRAPHY </w:instrText>
+      </w:r>
+      <w:r>
+        <w:rPr>
+          <w:sz w:val="20"/>
+          <w:szCs w:val="20"/>
+        </w:rPr>
+        <w:fldChar w:fldCharType="separate"/>
+      </w:r>
+      <w:r>
+        <w:rPr>
+          <w:rFonts w:ascii="Calibri" w:hAnsi="Calibri" w:cs="Calibri"/>
+          <w:noProof/>
+          <w:sz w:val="20"/>
+          <w:szCs w:val="20"/>
+        </w:rPr>
+        <w:t xml:space="preserve">1. </w:t>
+      </w:r>
+      <w:r>
+        <w:rPr>
+          <w:rFonts w:ascii="Calibri" w:hAnsi="Calibri" w:cs="Calibri"/>
+          <w:noProof/>
+          <w:sz w:val="20"/>
+          <w:szCs w:val="20"/>
+        </w:rPr>
+        <w:tab/>
+        <w:t xml:space="preserve">Justinić I, Katić A, Uršičić D, Ćurko-Cofek B, Blagović B, Čanadi Jurešić G. Combining proteomics and lipid analysis to unravel Confidor stress response in Saccharomyces cerevisiae. </w:t>
+      </w:r>
+      <w:r>
+        <w:rPr>
+          <w:rFonts w:ascii="Calibri" w:hAnsi="Calibri" w:cs="Calibri"/>
+          <w:i/>
+          <w:iCs/>
+          <w:noProof/>
+          <w:sz w:val="20"/>
+          <w:szCs w:val="20"/>
+        </w:rPr>
+        <w:t>Environ Toxicol</w:t>
+      </w:r>
+      <w:r>
+        <w:rPr>
+          <w:rFonts w:ascii="Calibri" w:hAnsi="Calibri" w:cs="Calibri"/>
+          <w:noProof/>
+          <w:sz w:val="20"/>
+          <w:szCs w:val="20"/>
+        </w:rPr>
+        <w:t>. 2020;35(3):346-358. doi:10.1002/tox.22870</w:t>
+      </w:r>
+    </w:p>
+    <w:p>
+      <w:pPr>
+        <w:widowControl w:val="0"/>
+        <w:autoSpaceDE w:val="0"/>
+        <w:autoSpaceDN w:val="0"/>
+        <w:adjustRightInd w:val="0"/>
+        <w:spacing w:line="360" w:lineRule="auto"/>
+        <w:ind w:left="640" w:hanging="640"/>
+        <w:rPr>
+          <w:rFonts w:ascii="Calibri" w:hAnsi="Calibri" w:cs="Calibri"/>
+          <w:noProof/>
+          <w:sz w:val="20"/>
+          <w:szCs w:val="20"/>
+        </w:rPr>
+      </w:pPr>
+      <w:r>
+        <w:rPr>
+          <w:rFonts w:ascii="Calibri" w:hAnsi="Calibri" w:cs="Calibri"/>
+          <w:noProof/>
+          <w:sz w:val="20"/>
+          <w:szCs w:val="20"/>
+        </w:rPr>
+        <w:t xml:space="preserve">2. </w:t>
+      </w:r>
+      <w:r>
+        <w:rPr>
+          <w:rFonts w:ascii="Calibri" w:hAnsi="Calibri" w:cs="Calibri"/>
+          <w:noProof/>
+          <w:sz w:val="20"/>
+          <w:szCs w:val="20"/>
+        </w:rPr>
+        <w:tab/>
+        <w:t xml:space="preserve">Mattiazzi Ušaj M, Kaferle P, Toplak A, Trebše P, Petrovič U. Determination of toxicity of neonicotinoids on the genome level using chemogenomics in yeast. </w:t>
+      </w:r>
+      <w:r>
+        <w:rPr>
+          <w:rFonts w:ascii="Calibri" w:hAnsi="Calibri" w:cs="Calibri"/>
+          <w:i/>
+          <w:iCs/>
+          <w:noProof/>
+          <w:sz w:val="20"/>
+          <w:szCs w:val="20"/>
+        </w:rPr>
+        <w:t>Chemosphere</w:t>
+      </w:r>
+      <w:r>
+        <w:rPr>
+          <w:rFonts w:ascii="Calibri" w:hAnsi="Calibri" w:cs="Calibri"/>
+          <w:noProof/>
+          <w:sz w:val="20"/>
+          <w:szCs w:val="20"/>
+        </w:rPr>
+        <w:t>. 2014;104:91-96. doi:10.1016/j.chemosphere.2013.10.063</w:t>
+      </w:r>
+    </w:p>
+    <w:p>
+      <w:pPr>
+        <w:widowControl w:val="0"/>
+        <w:autoSpaceDE w:val="0"/>
+        <w:autoSpaceDN w:val="0"/>
+        <w:adjustRightInd w:val="0"/>
+        <w:spacing w:line="360" w:lineRule="auto"/>
+        <w:ind w:left="640" w:hanging="640"/>
+        <w:rPr>
+          <w:rFonts w:ascii="Calibri" w:hAnsi="Calibri" w:cs="Calibri"/>
+          <w:noProof/>
+          <w:sz w:val="20"/>
+          <w:szCs w:val="20"/>
+        </w:rPr>
+      </w:pPr>
+      <w:r>
+        <w:rPr>
+          <w:rFonts w:ascii="Calibri" w:hAnsi="Calibri" w:cs="Calibri"/>
+          <w:noProof/>
+          <w:sz w:val="20"/>
+          <w:szCs w:val="20"/>
+        </w:rPr>
+        <w:t xml:space="preserve">3. </w:t>
+      </w:r>
+      <w:r>
+        <w:rPr>
+          <w:rFonts w:ascii="Calibri" w:hAnsi="Calibri" w:cs="Calibri"/>
+          <w:noProof/>
+          <w:sz w:val="20"/>
+          <w:szCs w:val="20"/>
+        </w:rPr>
+        <w:tab/>
+        <w:t xml:space="preserve">Martelli F, Zhongyuan Z, Wang J, et al.  Low doses of the neonicotinoid insecticide imidacloprid induce ROS triggering neurological and metabolic impairments in Drosophila . </w:t>
+      </w:r>
+      <w:r>
+        <w:rPr>
+          <w:rFonts w:ascii="Calibri" w:hAnsi="Calibri" w:cs="Calibri"/>
+          <w:i/>
+          <w:iCs/>
+          <w:noProof/>
+          <w:sz w:val="20"/>
+          <w:szCs w:val="20"/>
+        </w:rPr>
+        <w:t>Proc Natl Acad Sci</w:t>
+      </w:r>
+      <w:r>
+        <w:rPr>
+          <w:rFonts w:ascii="Calibri" w:hAnsi="Calibri" w:cs="Calibri"/>
+          <w:noProof/>
+          <w:sz w:val="20"/>
+          <w:szCs w:val="20"/>
+        </w:rPr>
+        <w:t>. 2020;117(41):25840-25850. doi:10.1073/pnas.2011828117</w:t>
+      </w:r>
+    </w:p>
+    <w:p>
+      <w:pPr>
+        <w:widowControl w:val="0"/>
+        <w:autoSpaceDE w:val="0"/>
+        <w:autoSpaceDN w:val="0"/>
+        <w:adjustRightInd w:val="0"/>
+        <w:spacing w:line="360" w:lineRule="auto"/>
+        <w:ind w:left="640" w:hanging="640"/>
+        <w:rPr>
+          <w:rFonts w:ascii="Calibri" w:hAnsi="Calibri" w:cs="Calibri"/>
+          <w:noProof/>
+          <w:sz w:val="20"/>
+          <w:szCs w:val="20"/>
+        </w:rPr>
+      </w:pPr>
+      <w:r>
+        <w:rPr>
+          <w:rFonts w:ascii="Calibri" w:hAnsi="Calibri" w:cs="Calibri"/>
+          <w:noProof/>
+          <w:sz w:val="20"/>
+          <w:szCs w:val="20"/>
+        </w:rPr>
+        <w:t xml:space="preserve">4. </w:t>
+      </w:r>
+      <w:r>
+        <w:rPr>
+          <w:rFonts w:ascii="Calibri" w:hAnsi="Calibri" w:cs="Calibri"/>
+          <w:noProof/>
+          <w:sz w:val="20"/>
+          <w:szCs w:val="20"/>
+        </w:rPr>
+        <w:tab/>
+        <w:t>Confidor® 200 SC Insecticide Label and SDS | Bayer Crop Science. https://www.crop.bayer.com.au/find-crop-solutions/by-product/insecticides/confidor-200-sc-insecticide. Accessed November 10, 2020.</w:t>
+      </w:r>
+    </w:p>
+    <w:p>
+      <w:pPr>
+        <w:widowControl w:val="0"/>
+        <w:autoSpaceDE w:val="0"/>
+        <w:autoSpaceDN w:val="0"/>
+        <w:adjustRightInd w:val="0"/>
+        <w:spacing w:line="360" w:lineRule="auto"/>
+        <w:ind w:left="640" w:hanging="640"/>
+        <w:rPr>
+          <w:rFonts w:ascii="Calibri" w:hAnsi="Calibri" w:cs="Calibri"/>
+          <w:noProof/>
+          <w:sz w:val="20"/>
+          <w:szCs w:val="20"/>
+        </w:rPr>
+      </w:pPr>
+      <w:r>
+        <w:rPr>
+          <w:rFonts w:ascii="Calibri" w:hAnsi="Calibri" w:cs="Calibri"/>
+          <w:noProof/>
+          <w:sz w:val="20"/>
+          <w:szCs w:val="20"/>
+        </w:rPr>
+        <w:t xml:space="preserve">5. </w:t>
+      </w:r>
+      <w:r>
+        <w:rPr>
+          <w:rFonts w:ascii="Calibri" w:hAnsi="Calibri" w:cs="Calibri"/>
+          <w:noProof/>
+          <w:sz w:val="20"/>
+          <w:szCs w:val="20"/>
+        </w:rPr>
+        <w:tab/>
+        <w:t xml:space="preserve">Jungwirth H, Kuchler K. Yeast ABC transporters - A tale of sex, stress, drugs and aging. </w:t>
+      </w:r>
+      <w:r>
+        <w:rPr>
+          <w:rFonts w:ascii="Calibri" w:hAnsi="Calibri" w:cs="Calibri"/>
+          <w:i/>
+          <w:iCs/>
+          <w:noProof/>
+          <w:sz w:val="20"/>
+          <w:szCs w:val="20"/>
+        </w:rPr>
+        <w:t>FEBS Lett</w:t>
+      </w:r>
+      <w:r>
+        <w:rPr>
+          <w:rFonts w:ascii="Calibri" w:hAnsi="Calibri" w:cs="Calibri"/>
+          <w:noProof/>
+          <w:sz w:val="20"/>
+          <w:szCs w:val="20"/>
+        </w:rPr>
+        <w:t>. 2006;580(4):1131-1138. doi:10.1016/j.febslet.2005.12.050</w:t>
+      </w:r>
+    </w:p>
+    <w:p>
+      <w:pPr>
+        <w:widowControl w:val="0"/>
+        <w:autoSpaceDE w:val="0"/>
+        <w:autoSpaceDN w:val="0"/>
+        <w:adjustRightInd w:val="0"/>
+        <w:spacing w:line="360" w:lineRule="auto"/>
+        <w:ind w:left="640" w:hanging="640"/>
+        <w:rPr>
+          <w:rFonts w:ascii="Calibri" w:hAnsi="Calibri" w:cs="Calibri"/>
+          <w:noProof/>
+          <w:sz w:val="20"/>
+          <w:szCs w:val="20"/>
+        </w:rPr>
+      </w:pPr>
+      <w:r>
+        <w:rPr>
+          <w:rFonts w:ascii="Calibri" w:hAnsi="Calibri" w:cs="Calibri"/>
+          <w:noProof/>
+          <w:sz w:val="20"/>
+          <w:szCs w:val="20"/>
+        </w:rPr>
+        <w:t xml:space="preserve">6. </w:t>
+      </w:r>
+      <w:r>
+        <w:rPr>
+          <w:rFonts w:ascii="Calibri" w:hAnsi="Calibri" w:cs="Calibri"/>
+          <w:noProof/>
+          <w:sz w:val="20"/>
+          <w:szCs w:val="20"/>
+        </w:rPr>
+        <w:tab/>
+        <w:t xml:space="preserve">Mamnun YM, Schüller C, Kuchler K. Expression regulation of the yeast PDR5 ATP-binding cassette (ABC) transporter suggests a role in cellular detoxification during the exponential growth phase. </w:t>
+      </w:r>
+      <w:r>
+        <w:rPr>
+          <w:rFonts w:ascii="Calibri" w:hAnsi="Calibri" w:cs="Calibri"/>
+          <w:i/>
+          <w:iCs/>
+          <w:noProof/>
+          <w:sz w:val="20"/>
+          <w:szCs w:val="20"/>
+        </w:rPr>
+        <w:t>FEBS Lett</w:t>
+      </w:r>
+      <w:r>
+        <w:rPr>
+          <w:rFonts w:ascii="Calibri" w:hAnsi="Calibri" w:cs="Calibri"/>
+          <w:noProof/>
+          <w:sz w:val="20"/>
+          <w:szCs w:val="20"/>
+        </w:rPr>
+        <w:t>. 2004;559(1-3):111-117. doi:10.1016/S0014-5793(04)00046-8</w:t>
+      </w:r>
+    </w:p>
+    <w:p>
+      <w:pPr>
+        <w:spacing w:line="360" w:lineRule="auto"/>
+      </w:pPr>
+      <w:r>
+        <w:rPr>
+          <w:sz w:val="20"/>
+          <w:szCs w:val="20"/>
+        </w:rPr>
+        <w:fldChar w:fldCharType="end"/>
+      </w:r>
     </w:p>
     <w:p>
       <w:pPr>
@@ -2675,6 +3153,178 @@
     </w:lvl>
   </w:abstractNum>
   <w:abstractNum w:abstractNumId="2" w15:restartNumberingAfterBreak="0">
+    <w:nsid w:val="3C402701"/>
+    <w:multiLevelType w:val="hybridMultilevel"/>
+    <w:tmpl w:val="1284BD48"/>
+    <w:lvl w:ilvl="0" w:tplc="0809000F">
+      <w:start w:val="1"/>
+      <w:numFmt w:val="decimal"/>
+      <w:lvlText w:val="%1."/>
+      <w:lvlJc w:val="left"/>
+      <w:pPr>
+        <w:ind w:left="720" w:hanging="360"/>
+      </w:pPr>
+    </w:lvl>
+    <w:lvl w:ilvl="1" w:tplc="08090019">
+      <w:start w:val="1"/>
+      <w:numFmt w:val="lowerLetter"/>
+      <w:lvlText w:val="%2."/>
+      <w:lvlJc w:val="left"/>
+      <w:pPr>
+        <w:ind w:left="1440" w:hanging="360"/>
+      </w:pPr>
+    </w:lvl>
+    <w:lvl w:ilvl="2" w:tplc="0809001B" w:tentative="1">
+      <w:start w:val="1"/>
+      <w:numFmt w:val="lowerRoman"/>
+      <w:lvlText w:val="%3."/>
+      <w:lvlJc w:val="right"/>
+      <w:pPr>
+        <w:ind w:left="2160" w:hanging="180"/>
+      </w:pPr>
+    </w:lvl>
+    <w:lvl w:ilvl="3" w:tplc="0809000F" w:tentative="1">
+      <w:start w:val="1"/>
+      <w:numFmt w:val="decimal"/>
+      <w:lvlText w:val="%4."/>
+      <w:lvlJc w:val="left"/>
+      <w:pPr>
+        <w:ind w:left="2880" w:hanging="360"/>
+      </w:pPr>
+    </w:lvl>
+    <w:lvl w:ilvl="4" w:tplc="08090019" w:tentative="1">
+      <w:start w:val="1"/>
+      <w:numFmt w:val="lowerLetter"/>
+      <w:lvlText w:val="%5."/>
+      <w:lvlJc w:val="left"/>
+      <w:pPr>
+        <w:ind w:left="3600" w:hanging="360"/>
+      </w:pPr>
+    </w:lvl>
+    <w:lvl w:ilvl="5" w:tplc="0809001B" w:tentative="1">
+      <w:start w:val="1"/>
+      <w:numFmt w:val="lowerRoman"/>
+      <w:lvlText w:val="%6."/>
+      <w:lvlJc w:val="right"/>
+      <w:pPr>
+        <w:ind w:left="4320" w:hanging="180"/>
+      </w:pPr>
+    </w:lvl>
+    <w:lvl w:ilvl="6" w:tplc="0809000F" w:tentative="1">
+      <w:start w:val="1"/>
+      <w:numFmt w:val="decimal"/>
+      <w:lvlText w:val="%7."/>
+      <w:lvlJc w:val="left"/>
+      <w:pPr>
+        <w:ind w:left="5040" w:hanging="360"/>
+      </w:pPr>
+    </w:lvl>
+    <w:lvl w:ilvl="7" w:tplc="08090019" w:tentative="1">
+      <w:start w:val="1"/>
+      <w:numFmt w:val="lowerLetter"/>
+      <w:lvlText w:val="%8."/>
+      <w:lvlJc w:val="left"/>
+      <w:pPr>
+        <w:ind w:left="5760" w:hanging="360"/>
+      </w:pPr>
+    </w:lvl>
+    <w:lvl w:ilvl="8" w:tplc="0809001B" w:tentative="1">
+      <w:start w:val="1"/>
+      <w:numFmt w:val="lowerRoman"/>
+      <w:lvlText w:val="%9."/>
+      <w:lvlJc w:val="right"/>
+      <w:pPr>
+        <w:ind w:left="6480" w:hanging="180"/>
+      </w:pPr>
+    </w:lvl>
+  </w:abstractNum>
+  <w:abstractNum w:abstractNumId="3" w15:restartNumberingAfterBreak="0">
+    <w:nsid w:val="4B49639E"/>
+    <w:multiLevelType w:val="hybridMultilevel"/>
+    <w:tmpl w:val="F62A3396"/>
+    <w:lvl w:ilvl="0" w:tplc="0809000F">
+      <w:start w:val="1"/>
+      <w:numFmt w:val="decimal"/>
+      <w:lvlText w:val="%1."/>
+      <w:lvlJc w:val="left"/>
+      <w:pPr>
+        <w:ind w:left="720" w:hanging="360"/>
+      </w:pPr>
+    </w:lvl>
+    <w:lvl w:ilvl="1" w:tplc="08090019" w:tentative="1">
+      <w:start w:val="1"/>
+      <w:numFmt w:val="lowerLetter"/>
+      <w:lvlText w:val="%2."/>
+      <w:lvlJc w:val="left"/>
+      <w:pPr>
+        <w:ind w:left="1440" w:hanging="360"/>
+      </w:pPr>
+    </w:lvl>
+    <w:lvl w:ilvl="2" w:tplc="0809001B" w:tentative="1">
+      <w:start w:val="1"/>
+      <w:numFmt w:val="lowerRoman"/>
+      <w:lvlText w:val="%3."/>
+      <w:lvlJc w:val="right"/>
+      <w:pPr>
+        <w:ind w:left="2160" w:hanging="180"/>
+      </w:pPr>
+    </w:lvl>
+    <w:lvl w:ilvl="3" w:tplc="0809000F" w:tentative="1">
+      <w:start w:val="1"/>
+      <w:numFmt w:val="decimal"/>
+      <w:lvlText w:val="%4."/>
+      <w:lvlJc w:val="left"/>
+      <w:pPr>
+        <w:ind w:left="2880" w:hanging="360"/>
+      </w:pPr>
+    </w:lvl>
+    <w:lvl w:ilvl="4" w:tplc="08090019" w:tentative="1">
+      <w:start w:val="1"/>
+      <w:numFmt w:val="lowerLetter"/>
+      <w:lvlText w:val="%5."/>
+      <w:lvlJc w:val="left"/>
+      <w:pPr>
+        <w:ind w:left="3600" w:hanging="360"/>
+      </w:pPr>
+    </w:lvl>
+    <w:lvl w:ilvl="5" w:tplc="0809001B" w:tentative="1">
+      <w:start w:val="1"/>
+      <w:numFmt w:val="lowerRoman"/>
+      <w:lvlText w:val="%6."/>
+      <w:lvlJc w:val="right"/>
+      <w:pPr>
+        <w:ind w:left="4320" w:hanging="180"/>
+      </w:pPr>
+    </w:lvl>
+    <w:lvl w:ilvl="6" w:tplc="0809000F" w:tentative="1">
+      <w:start w:val="1"/>
+      <w:numFmt w:val="decimal"/>
+      <w:lvlText w:val="%7."/>
+      <w:lvlJc w:val="left"/>
+      <w:pPr>
+        <w:ind w:left="5040" w:hanging="360"/>
+      </w:pPr>
+    </w:lvl>
+    <w:lvl w:ilvl="7" w:tplc="08090019" w:tentative="1">
+      <w:start w:val="1"/>
+      <w:numFmt w:val="lowerLetter"/>
+      <w:lvlText w:val="%8."/>
+      <w:lvlJc w:val="left"/>
+      <w:pPr>
+        <w:ind w:left="5760" w:hanging="360"/>
+      </w:pPr>
+    </w:lvl>
+    <w:lvl w:ilvl="8" w:tplc="0809001B" w:tentative="1">
+      <w:start w:val="1"/>
+      <w:numFmt w:val="lowerRoman"/>
+      <w:lvlText w:val="%9."/>
+      <w:lvlJc w:val="right"/>
+      <w:pPr>
+        <w:ind w:left="6480" w:hanging="180"/>
+      </w:pPr>
+    </w:lvl>
+  </w:abstractNum>
+  <w:abstractNum w:abstractNumId="4" w15:restartNumberingAfterBreak="0">
     <w:nsid w:val="61387842"/>
     <w:multiLevelType w:val="hybridMultilevel"/>
     <w:tmpl w:val="78AAB03A"/>
@@ -2787,7 +3437,7 @@
       </w:rPr>
     </w:lvl>
   </w:abstractNum>
-  <w:abstractNum w:abstractNumId="3" w15:restartNumberingAfterBreak="0">
+  <w:abstractNum w:abstractNumId="5" w15:restartNumberingAfterBreak="0">
     <w:nsid w:val="668E19DE"/>
     <w:multiLevelType w:val="hybridMultilevel"/>
     <w:tmpl w:val="0EECC174"/>
@@ -2900,7 +3550,7 @@
       </w:rPr>
     </w:lvl>
   </w:abstractNum>
-  <w:abstractNum w:abstractNumId="4" w15:restartNumberingAfterBreak="0">
+  <w:abstractNum w:abstractNumId="6" w15:restartNumberingAfterBreak="0">
     <w:nsid w:val="79661952"/>
     <w:multiLevelType w:val="hybridMultilevel"/>
     <w:tmpl w:val="4E8CC4D8"/>
@@ -3020,13 +3670,19 @@
     <w:abstractNumId w:val="0"/>
   </w:num>
   <w:num w:numId="3">
-    <w:abstractNumId w:val="2"/>
+    <w:abstractNumId w:val="4"/>
   </w:num>
   <w:num w:numId="4">
+    <w:abstractNumId w:val="5"/>
+  </w:num>
+  <w:num w:numId="5">
+    <w:abstractNumId w:val="6"/>
+  </w:num>
+  <w:num w:numId="6">
     <w:abstractNumId w:val="3"/>
   </w:num>
-  <w:num w:numId="5">
-    <w:abstractNumId w:val="4"/>
+  <w:num w:numId="7">
+    <w:abstractNumId w:val="2"/>
   </w:num>
 </w:numbering>
 </file>

</xml_diff>